<commit_message>
add py to report
</commit_message>
<xml_diff>
--- a/Project4实验报告.docx
+++ b/Project4实验报告.docx
@@ -11,8 +11,6 @@
           <w:szCs w:val="52"/>
         </w:rPr>
       </w:pPr>
-      <w:bookmarkStart w:id="0" w:name="_GoBack"/>
-      <w:bookmarkEnd w:id="0"/>
     </w:p>
     <w:p>
       <w:pPr>
@@ -3310,7 +3308,7 @@
     <w:p>
       <w:pPr>
         <w:rPr>
-          <w:rFonts w:ascii="楷体_GB2312" w:eastAsia="楷体_GB2312"/>
+          <w:rFonts w:ascii="楷体_GB2312" w:eastAsia="楷体_GB2312" w:hint="eastAsia"/>
           <w:sz w:val="18"/>
           <w:szCs w:val="18"/>
         </w:rPr>
@@ -4052,6 +4050,333 @@
           <w:sz w:val="24"/>
         </w:rPr>
       </w:pPr>
+      <w:r>
+        <w:rPr>
+          <w:rFonts w:ascii="楷体_GB2312" w:eastAsia="楷体_GB2312"/>
+          <w:sz w:val="24"/>
+        </w:rPr>
+        <w:tab/>
+      </w:r>
+    </w:p>
+    <w:p>
+      <w:pPr>
+        <w:rPr>
+          <w:rFonts w:ascii="楷体_GB2312" w:eastAsia="楷体_GB2312"/>
+          <w:sz w:val="24"/>
+        </w:rPr>
+      </w:pPr>
+    </w:p>
+    <w:p>
+      <w:pPr>
+        <w:rPr>
+          <w:rFonts w:ascii="楷体_GB2312" w:eastAsia="楷体_GB2312"/>
+          <w:sz w:val="24"/>
+        </w:rPr>
+      </w:pPr>
+      <w:r>
+        <w:rPr>
+          <w:rFonts w:ascii="楷体_GB2312" w:eastAsia="楷体_GB2312" w:hint="eastAsia"/>
+          <w:sz w:val="24"/>
+        </w:rPr>
+        <w:t>关于图像处理：</w:t>
+      </w:r>
+    </w:p>
+    <w:p>
+      <w:pPr>
+        <w:rPr>
+          <w:rFonts w:ascii="楷体_GB2312" w:eastAsia="楷体_GB2312"/>
+          <w:sz w:val="24"/>
+        </w:rPr>
+      </w:pPr>
+      <w:r>
+        <w:rPr>
+          <w:rFonts w:ascii="楷体_GB2312" w:eastAsia="楷体_GB2312"/>
+          <w:sz w:val="24"/>
+        </w:rPr>
+        <w:tab/>
+      </w:r>
+      <w:r>
+        <w:rPr>
+          <w:rFonts w:ascii="楷体_GB2312" w:eastAsia="楷体_GB2312" w:hint="eastAsia"/>
+          <w:sz w:val="24"/>
+        </w:rPr>
+        <w:t>原本计划是用全自动的方法从图中提取特征从而实现较为精确地描绘地图，然而较为复杂的问题令该计划落空。</w:t>
+      </w:r>
+    </w:p>
+    <w:p>
+      <w:pPr>
+        <w:rPr>
+          <w:rFonts w:ascii="楷体_GB2312" w:eastAsia="楷体_GB2312"/>
+          <w:sz w:val="24"/>
+        </w:rPr>
+      </w:pPr>
+      <w:r>
+        <w:rPr>
+          <w:rFonts w:ascii="楷体_GB2312" w:eastAsia="楷体_GB2312" w:hint="eastAsia"/>
+          <w:sz w:val="24"/>
+        </w:rPr>
+        <w:t>示例图：</w:t>
+      </w:r>
+    </w:p>
+    <w:p>
+      <w:pPr>
+        <w:rPr>
+          <w:rFonts w:ascii="楷体_GB2312" w:eastAsia="楷体_GB2312"/>
+          <w:sz w:val="24"/>
+        </w:rPr>
+      </w:pPr>
+      <w:r>
+        <w:rPr>
+          <w:rFonts w:ascii="楷体_GB2312" w:eastAsia="楷体_GB2312"/>
+          <w:sz w:val="24"/>
+        </w:rPr>
+        <w:tab/>
+      </w:r>
+      <w:r>
+        <w:rPr>
+          <w:rFonts w:ascii="楷体_GB2312" w:eastAsia="楷体_GB2312"/>
+          <w:noProof/>
+          <w:sz w:val="24"/>
+        </w:rPr>
+        <w:drawing>
+          <wp:inline distT="0" distB="0" distL="0" distR="0" wp14:anchorId="372FA548" wp14:editId="0AC38D03">
+            <wp:extent cx="2397014" cy="2676525"/>
+            <wp:effectExtent l="0" t="0" r="3810" b="0"/>
+            <wp:docPr id="2" name="图片 2"/>
+            <wp:cNvGraphicFramePr>
+              <a:graphicFrameLocks xmlns:a="http://schemas.openxmlformats.org/drawingml/2006/main" noChangeAspect="1"/>
+            </wp:cNvGraphicFramePr>
+            <a:graphic xmlns:a="http://schemas.openxmlformats.org/drawingml/2006/main">
+              <a:graphicData uri="http://schemas.openxmlformats.org/drawingml/2006/picture">
+                <pic:pic xmlns:pic="http://schemas.openxmlformats.org/drawingml/2006/picture">
+                  <pic:nvPicPr>
+                    <pic:cNvPr id="0" name="Picture 1"/>
+                    <pic:cNvPicPr>
+                      <a:picLocks noChangeAspect="1" noChangeArrowheads="1"/>
+                    </pic:cNvPicPr>
+                  </pic:nvPicPr>
+                  <pic:blipFill>
+                    <a:blip r:embed="rId8" cstate="print">
+                      <a:extLst>
+                        <a:ext uri="{28A0092B-C50C-407E-A947-70E740481C1C}">
+                          <a14:useLocalDpi xmlns:a14="http://schemas.microsoft.com/office/drawing/2010/main" val="0"/>
+                        </a:ext>
+                      </a:extLst>
+                    </a:blip>
+                    <a:srcRect/>
+                    <a:stretch>
+                      <a:fillRect/>
+                    </a:stretch>
+                  </pic:blipFill>
+                  <pic:spPr bwMode="auto">
+                    <a:xfrm>
+                      <a:off x="0" y="0"/>
+                      <a:ext cx="2399945" cy="2679797"/>
+                    </a:xfrm>
+                    <a:prstGeom prst="rect">
+                      <a:avLst/>
+                    </a:prstGeom>
+                    <a:noFill/>
+                    <a:ln>
+                      <a:noFill/>
+                    </a:ln>
+                  </pic:spPr>
+                </pic:pic>
+              </a:graphicData>
+            </a:graphic>
+          </wp:inline>
+        </w:drawing>
+      </w:r>
+      <w:r>
+        <w:rPr>
+          <w:rFonts w:ascii="楷体_GB2312" w:eastAsia="楷体_GB2312" w:hint="eastAsia"/>
+          <w:sz w:val="24"/>
+        </w:rPr>
+        <w:t>该图为采用色彩的二值化后得到的，较为精确地描述了道路网络结构。</w:t>
+      </w:r>
+    </w:p>
+    <w:p>
+      <w:pPr>
+        <w:rPr>
+          <w:rFonts w:ascii="楷体_GB2312" w:eastAsia="楷体_GB2312"/>
+          <w:sz w:val="24"/>
+        </w:rPr>
+      </w:pPr>
+      <w:r>
+        <w:rPr>
+          <w:rFonts w:ascii="楷体_GB2312" w:eastAsia="楷体_GB2312"/>
+          <w:sz w:val="24"/>
+        </w:rPr>
+        <w:tab/>
+      </w:r>
+      <w:r>
+        <w:rPr>
+          <w:noProof/>
+        </w:rPr>
+        <w:drawing>
+          <wp:inline distT="0" distB="0" distL="0" distR="0" wp14:anchorId="4ED784D6" wp14:editId="48139389">
+            <wp:extent cx="5400040" cy="6026872"/>
+            <wp:effectExtent l="0" t="0" r="0" b="0"/>
+            <wp:docPr id="3" name="图片 3"/>
+            <wp:cNvGraphicFramePr>
+              <a:graphicFrameLocks xmlns:a="http://schemas.openxmlformats.org/drawingml/2006/main" noChangeAspect="1"/>
+            </wp:cNvGraphicFramePr>
+            <a:graphic xmlns:a="http://schemas.openxmlformats.org/drawingml/2006/main">
+              <a:graphicData uri="http://schemas.openxmlformats.org/drawingml/2006/picture">
+                <pic:pic xmlns:pic="http://schemas.openxmlformats.org/drawingml/2006/picture">
+                  <pic:nvPicPr>
+                    <pic:cNvPr id="0" name="Picture 2"/>
+                    <pic:cNvPicPr>
+                      <a:picLocks noChangeAspect="1" noChangeArrowheads="1"/>
+                    </pic:cNvPicPr>
+                  </pic:nvPicPr>
+                  <pic:blipFill>
+                    <a:blip r:embed="rId9" cstate="print">
+                      <a:extLst>
+                        <a:ext uri="{28A0092B-C50C-407E-A947-70E740481C1C}">
+                          <a14:useLocalDpi xmlns:a14="http://schemas.microsoft.com/office/drawing/2010/main" val="0"/>
+                        </a:ext>
+                      </a:extLst>
+                    </a:blip>
+                    <a:srcRect/>
+                    <a:stretch>
+                      <a:fillRect/>
+                    </a:stretch>
+                  </pic:blipFill>
+                  <pic:spPr bwMode="auto">
+                    <a:xfrm>
+                      <a:off x="0" y="0"/>
+                      <a:ext cx="5400040" cy="6026872"/>
+                    </a:xfrm>
+                    <a:prstGeom prst="rect">
+                      <a:avLst/>
+                    </a:prstGeom>
+                    <a:noFill/>
+                    <a:ln>
+                      <a:noFill/>
+                    </a:ln>
+                  </pic:spPr>
+                </pic:pic>
+              </a:graphicData>
+            </a:graphic>
+          </wp:inline>
+        </w:drawing>
+      </w:r>
+    </w:p>
+    <w:p>
+      <w:pPr>
+        <w:rPr>
+          <w:rFonts w:ascii="楷体_GB2312" w:eastAsia="楷体_GB2312"/>
+          <w:sz w:val="24"/>
+        </w:rPr>
+      </w:pPr>
+      <w:r>
+        <w:rPr>
+          <w:rFonts w:ascii="楷体_GB2312" w:eastAsia="楷体_GB2312" w:hint="eastAsia"/>
+          <w:sz w:val="24"/>
+        </w:rPr>
+        <w:t>该图为提取角点的结果，由于数量太大导致了无法准确地去处理</w:t>
+      </w:r>
+    </w:p>
+    <w:p>
+      <w:pPr>
+        <w:rPr>
+          <w:rFonts w:ascii="楷体_GB2312" w:eastAsia="楷体_GB2312"/>
+          <w:sz w:val="24"/>
+        </w:rPr>
+      </w:pPr>
+      <w:r>
+        <w:rPr>
+          <w:noProof/>
+        </w:rPr>
+        <w:drawing>
+          <wp:inline distT="0" distB="0" distL="0" distR="0" wp14:anchorId="101F4EAD" wp14:editId="4E893E04">
+            <wp:extent cx="5400040" cy="6026872"/>
+            <wp:effectExtent l="0" t="0" r="0" b="0"/>
+            <wp:docPr id="4" name="图片 4"/>
+            <wp:cNvGraphicFramePr>
+              <a:graphicFrameLocks xmlns:a="http://schemas.openxmlformats.org/drawingml/2006/main" noChangeAspect="1"/>
+            </wp:cNvGraphicFramePr>
+            <a:graphic xmlns:a="http://schemas.openxmlformats.org/drawingml/2006/main">
+              <a:graphicData uri="http://schemas.openxmlformats.org/drawingml/2006/picture">
+                <pic:pic xmlns:pic="http://schemas.openxmlformats.org/drawingml/2006/picture">
+                  <pic:nvPicPr>
+                    <pic:cNvPr id="0" name="Picture 4"/>
+                    <pic:cNvPicPr>
+                      <a:picLocks noChangeAspect="1" noChangeArrowheads="1"/>
+                    </pic:cNvPicPr>
+                  </pic:nvPicPr>
+                  <pic:blipFill>
+                    <a:blip r:embed="rId10" cstate="print">
+                      <a:extLst>
+                        <a:ext uri="{28A0092B-C50C-407E-A947-70E740481C1C}">
+                          <a14:useLocalDpi xmlns:a14="http://schemas.microsoft.com/office/drawing/2010/main" val="0"/>
+                        </a:ext>
+                      </a:extLst>
+                    </a:blip>
+                    <a:srcRect/>
+                    <a:stretch>
+                      <a:fillRect/>
+                    </a:stretch>
+                  </pic:blipFill>
+                  <pic:spPr bwMode="auto">
+                    <a:xfrm>
+                      <a:off x="0" y="0"/>
+                      <a:ext cx="5400040" cy="6026872"/>
+                    </a:xfrm>
+                    <a:prstGeom prst="rect">
+                      <a:avLst/>
+                    </a:prstGeom>
+                    <a:noFill/>
+                    <a:ln>
+                      <a:noFill/>
+                    </a:ln>
+                  </pic:spPr>
+                </pic:pic>
+              </a:graphicData>
+            </a:graphic>
+          </wp:inline>
+        </w:drawing>
+      </w:r>
+    </w:p>
+    <w:p>
+      <w:pPr>
+        <w:rPr>
+          <w:rFonts w:ascii="楷体_GB2312" w:eastAsia="楷体_GB2312"/>
+          <w:sz w:val="24"/>
+        </w:rPr>
+      </w:pPr>
+      <w:r>
+        <w:rPr>
+          <w:rFonts w:ascii="楷体_GB2312" w:eastAsia="楷体_GB2312" w:hint="eastAsia"/>
+          <w:sz w:val="24"/>
+        </w:rPr>
+        <w:t>该图为二值化图像矢量化后的结果</w:t>
+      </w:r>
+    </w:p>
+    <w:p>
+      <w:pPr>
+        <w:rPr>
+          <w:rFonts w:ascii="楷体_GB2312" w:eastAsia="楷体_GB2312" w:hint="eastAsia"/>
+          <w:sz w:val="24"/>
+        </w:rPr>
+      </w:pPr>
+      <w:r>
+        <w:rPr>
+          <w:rFonts w:ascii="楷体_GB2312" w:eastAsia="楷体_GB2312" w:hint="eastAsia"/>
+          <w:sz w:val="24"/>
+        </w:rPr>
+        <w:t>图像的机器化处理并不能</w:t>
+      </w:r>
+      <w:r>
+        <w:rPr>
+          <w:rFonts w:ascii="楷体_GB2312" w:eastAsia="楷体_GB2312" w:hint="eastAsia"/>
+          <w:sz w:val="24"/>
+        </w:rPr>
+        <w:t>作出一张完整的图，所以python方面用来手动标注点和线，从而生成原始的图的数据</w:t>
+      </w:r>
+      <w:bookmarkStart w:id="0" w:name="_GoBack"/>
+      <w:bookmarkEnd w:id="0"/>
     </w:p>
     <w:p>
       <w:pPr>
@@ -4164,7 +4489,7 @@
                     </pic:cNvPicPr>
                   </pic:nvPicPr>
                   <pic:blipFill>
-                    <a:blip r:embed="rId8">
+                    <a:blip r:embed="rId11">
                       <a:extLst>
                         <a:ext uri="{28A0092B-C50C-407E-A947-70E740481C1C}">
                           <a14:useLocalDpi xmlns:a14="http://schemas.microsoft.com/office/drawing/2010/main" val="0"/>
@@ -4320,11 +4645,18 @@
         </w:rPr>
         <w:t>、调试、优化代码</w:t>
       </w:r>
-    </w:p>
-    <w:p>
-      <w:pPr>
-        <w:rPr>
-          <w:rFonts w:ascii="楷体_GB2312" w:eastAsia="楷体_GB2312"/>
+      <w:r>
+        <w:rPr>
+          <w:rFonts w:ascii="楷体_GB2312" w:eastAsia="楷体_GB2312" w:hint="eastAsia"/>
+          <w:sz w:val="24"/>
+        </w:rPr>
+        <w:t>，Python方面</w:t>
+      </w:r>
+    </w:p>
+    <w:p>
+      <w:pPr>
+        <w:rPr>
+          <w:rFonts w:asciiTheme="minorHAnsi" w:eastAsia="楷体_GB2312" w:hAnsiTheme="minorHAnsi"/>
           <w:sz w:val="24"/>
         </w:rPr>
       </w:pPr>
@@ -4365,19 +4697,33 @@
       </w:r>
       <w:r>
         <w:rPr>
+          <w:rFonts w:ascii="楷体_GB2312" w:eastAsia="楷体_GB2312" w:hint="eastAsia"/>
+          <w:sz w:val="24"/>
+        </w:rPr>
+        <w:t>，</w:t>
+      </w:r>
+      <w:r>
+        <w:rPr>
+          <w:rFonts w:asciiTheme="minorHAnsi" w:eastAsia="楷体_GB2312" w:hAnsiTheme="minorHAnsi"/>
+          <w:sz w:val="24"/>
+        </w:rPr>
+        <w:t>Native C++</w:t>
+      </w:r>
+    </w:p>
+    <w:p>
+      <w:pPr>
+        <w:rPr>
+          <w:rFonts w:ascii="楷体_GB2312" w:eastAsia="楷体_GB2312"/>
+          <w:sz w:val="24"/>
+        </w:rPr>
+      </w:pPr>
+      <w:r>
+        <w:rPr>
           <w:rFonts w:ascii="楷体_GB2312" w:eastAsia="楷体_GB2312"/>
           <w:sz w:val="24"/>
         </w:rPr>
         <w:tab/>
       </w:r>
-    </w:p>
-    <w:p>
-      <w:pPr>
-        <w:rPr>
-          <w:rFonts w:ascii="楷体_GB2312" w:eastAsia="楷体_GB2312"/>
-          <w:sz w:val="24"/>
-        </w:rPr>
-      </w:pPr>
       <w:r>
         <w:rPr>
           <w:rFonts w:ascii="楷体_GB2312" w:eastAsia="楷体_GB2312"/>
@@ -4387,13 +4733,6 @@
       </w:r>
       <w:r>
         <w:rPr>
-          <w:rFonts w:ascii="楷体_GB2312" w:eastAsia="楷体_GB2312"/>
-          <w:sz w:val="24"/>
-        </w:rPr>
-        <w:tab/>
-      </w:r>
-      <w:r>
-        <w:rPr>
           <w:rFonts w:ascii="楷体_GB2312" w:eastAsia="楷体_GB2312" w:hint="eastAsia"/>
           <w:sz w:val="24"/>
         </w:rPr>
@@ -4419,6 +4758,20 @@
           <w:sz w:val="24"/>
         </w:rPr>
         <w:t>撰写报告、优化代码</w:t>
+      </w:r>
+      <w:r>
+        <w:rPr>
+          <w:rFonts w:ascii="楷体_GB2312" w:eastAsia="楷体_GB2312" w:hint="eastAsia"/>
+          <w:sz w:val="24"/>
+        </w:rPr>
+        <w:t>,</w:t>
+      </w:r>
+      <w:r>
+        <w:rPr>
+          <w:rFonts w:ascii="楷体_GB2312" w:eastAsia="楷体_GB2312"/>
+          <w:sz w:val="24"/>
+        </w:rPr>
+        <w:t>Qt</w:t>
       </w:r>
     </w:p>
     <w:p>
@@ -6430,7 +6783,7 @@
 </file>
 
 <file path=customXml/itemProps1.xml><?xml version="1.0" encoding="utf-8"?>
-<ds:datastoreItem xmlns:ds="http://schemas.openxmlformats.org/officeDocument/2006/customXml" ds:itemID="{67CE9B44-207B-4381-A41D-401ED1EA6220}">
+<ds:datastoreItem xmlns:ds="http://schemas.openxmlformats.org/officeDocument/2006/customXml" ds:itemID="{B4267E86-67AD-4EEF-AC8D-C12476A88674}">
   <ds:schemaRefs>
     <ds:schemaRef ds:uri="http://schemas.openxmlformats.org/officeDocument/2006/bibliography"/>
   </ds:schemaRefs>

</xml_diff>